<commit_message>
mpsbasics, safety: fix the doc2word tests
</commit_message>
<xml_diff>
--- a/code/languages/com.mbeddr.formal.safety/tests/test.com.fasten.safety.doc2word/test_witness/_100_node_references.docx
+++ b/code/languages/com.mbeddr.formal.safety/tests/test.com.fasten.safety.doc2word/test_witness/_100_node_references.docx
@@ -2,7 +2,7 @@
 <file path=word/document.xml><?xml version="1.0" encoding="utf-8"?>
 <w:document xmlns:w="http://schemas.openxmlformats.org/wordprocessingml/2006/main" xmlns:m="http://schemas.openxmlformats.org/officeDocument/2006/math" xmlns:w15="http://schemas.microsoft.com/office/word/2012/wordml" xmlns:w14="http://schemas.microsoft.com/office/word/2010/wordml" xmlns:sl="http://schemas.openxmlformats.org/schemaLibrary/2006/main" xmlns:mc="http://schemas.openxmlformats.org/markup-compatibility/2006" xmlns:r="http://schemas.openxmlformats.org/officeDocument/2006/relationships" xmlns:wp="http://schemas.openxmlformats.org/drawingml/2006/wordprocessingDrawing" xmlns:a="http://schemas.openxmlformats.org/drawingml/2006/main" xmlns:wp14="http://schemas.microsoft.com/office/word/2010/wordprocessingDrawing">
   <w:body>
-    <!-- Created by docx4j 11.1.3 (Apache licensed) using ECLIPSELINK_MOXy JAXB in JetBrains s.r.o. Java 11.0.9 on Windows 10 -->
+    <!-- Created by docx4j 11.4.9 (Apache licensed) using ECLIPSELINK_MOXy JAXB in JetBrains s.r.o. Java 17.0.12 on Windows 10 -->
     <w:p>
       <w:pPr>
         <w:pStyle w:val="Title"/>
@@ -15,7 +15,7 @@
       <w:r>
         <w:drawing>
           <wp:inline distT="0" distB="0" distL="0" distR="0">
-            <wp:extent cx="2266950" cy="1562100"/>
+            <wp:extent cx="5676900" cy="2038350"/>
             <wp:effectExtent l="0" t="0" r="0" b="0"/>
             <wp:docPr xmlns:dgm1612="http://schemas.microsoft.com/office/drawing/2016/12/diagram" xmlns:a14="http://schemas.microsoft.com/office/drawing/2010/main" xmlns:lc="http://schemas.openxmlformats.org/drawingml/2006/lockedCanvas" xmlns:pic14="http://schemas.microsoft.com/office/drawing/2010/picture" xmlns:dgm14="http://schemas.microsoft.com/office/drawing/2010/diagram" xmlns:c16="http://schemas.microsoft.com/office/drawing/2014/chart" xmlns:dgm="http://schemas.openxmlformats.org/drawingml/2006/diagram" xmlns:c15="http://schemas.microsoft.com/office/drawing/2012/chart" id="1" name="" descr="Example of configuration for mbeddr.doc"/>
             <wp:cNvGraphicFramePr xmlns:dgm1612="http://schemas.microsoft.com/office/drawing/2016/12/diagram" xmlns:a14="http://schemas.microsoft.com/office/drawing/2010/main" xmlns:lc="http://schemas.openxmlformats.org/drawingml/2006/lockedCanvas" xmlns:pic14="http://schemas.microsoft.com/office/drawing/2010/picture" xmlns:dgm14="http://schemas.microsoft.com/office/drawing/2010/diagram" xmlns:c16="http://schemas.microsoft.com/office/drawing/2014/chart" xmlns:dgm="http://schemas.openxmlformats.org/drawingml/2006/diagram" xmlns:c15="http://schemas.microsoft.com/office/drawing/2012/chart">
@@ -37,7 +37,7 @@
                   <pic:spPr>
                     <a:xfrm>
                       <a:off x="0" y="0"/>
-                      <a:ext cx="2266950" cy="1562100"/>
+                      <a:ext cx="5676900" cy="2038350"/>
                     </a:xfrm>
                     <a:prstGeom prst="rect">
                       <a:avLst/>

</xml_diff>

<commit_message>
mpsbasics, safety: fix the doc2word tests (#121)
* mpsbasics, safety: fix the doc2word tests

* mpsbasics.docx4j: improved error reporting in case of tests failures

* mpsbasics.docx4j: enhance comparator for generated DOCX4j documents with the possibility to ignore certain lines

---------

Co-authored-by: ratiud <extern.daniel.ratiu@volkswagen.de>
</commit_message>
<xml_diff>
--- a/code/languages/com.mbeddr.formal.safety/tests/test.com.fasten.safety.doc2word/test_witness/_100_node_references.docx
+++ b/code/languages/com.mbeddr.formal.safety/tests/test.com.fasten.safety.doc2word/test_witness/_100_node_references.docx
@@ -2,7 +2,7 @@
 <file path=word/document.xml><?xml version="1.0" encoding="utf-8"?>
 <w:document xmlns:w="http://schemas.openxmlformats.org/wordprocessingml/2006/main" xmlns:m="http://schemas.openxmlformats.org/officeDocument/2006/math" xmlns:w15="http://schemas.microsoft.com/office/word/2012/wordml" xmlns:w14="http://schemas.microsoft.com/office/word/2010/wordml" xmlns:sl="http://schemas.openxmlformats.org/schemaLibrary/2006/main" xmlns:mc="http://schemas.openxmlformats.org/markup-compatibility/2006" xmlns:r="http://schemas.openxmlformats.org/officeDocument/2006/relationships" xmlns:wp="http://schemas.openxmlformats.org/drawingml/2006/wordprocessingDrawing" xmlns:a="http://schemas.openxmlformats.org/drawingml/2006/main" xmlns:wp14="http://schemas.microsoft.com/office/word/2010/wordprocessingDrawing">
   <w:body>
-    <!-- Created by docx4j 11.1.3 (Apache licensed) using ECLIPSELINK_MOXy JAXB in JetBrains s.r.o. Java 11.0.9 on Windows 10 -->
+    <!-- Created by docx4j 11.4.9 (Apache licensed) using ECLIPSELINK_MOXy JAXB in JetBrains s.r.o. Java 17.0.12 on Windows 10 -->
     <w:p>
       <w:pPr>
         <w:pStyle w:val="Title"/>
@@ -15,7 +15,7 @@
       <w:r>
         <w:drawing>
           <wp:inline distT="0" distB="0" distL="0" distR="0">
-            <wp:extent cx="2266950" cy="1562100"/>
+            <wp:extent cx="5676900" cy="2038350"/>
             <wp:effectExtent l="0" t="0" r="0" b="0"/>
             <wp:docPr xmlns:dgm1612="http://schemas.microsoft.com/office/drawing/2016/12/diagram" xmlns:a14="http://schemas.microsoft.com/office/drawing/2010/main" xmlns:lc="http://schemas.openxmlformats.org/drawingml/2006/lockedCanvas" xmlns:pic14="http://schemas.microsoft.com/office/drawing/2010/picture" xmlns:dgm14="http://schemas.microsoft.com/office/drawing/2010/diagram" xmlns:c16="http://schemas.microsoft.com/office/drawing/2014/chart" xmlns:dgm="http://schemas.openxmlformats.org/drawingml/2006/diagram" xmlns:c15="http://schemas.microsoft.com/office/drawing/2012/chart" id="1" name="" descr="Example of configuration for mbeddr.doc"/>
             <wp:cNvGraphicFramePr xmlns:dgm1612="http://schemas.microsoft.com/office/drawing/2016/12/diagram" xmlns:a14="http://schemas.microsoft.com/office/drawing/2010/main" xmlns:lc="http://schemas.openxmlformats.org/drawingml/2006/lockedCanvas" xmlns:pic14="http://schemas.microsoft.com/office/drawing/2010/picture" xmlns:dgm14="http://schemas.microsoft.com/office/drawing/2010/diagram" xmlns:c16="http://schemas.microsoft.com/office/drawing/2014/chart" xmlns:dgm="http://schemas.openxmlformats.org/drawingml/2006/diagram" xmlns:c15="http://schemas.microsoft.com/office/drawing/2012/chart">
@@ -37,7 +37,7 @@
                   <pic:spPr>
                     <a:xfrm>
                       <a:off x="0" y="0"/>
-                      <a:ext cx="2266950" cy="1562100"/>
+                      <a:ext cx="5676900" cy="2038350"/>
                     </a:xfrm>
                     <a:prstGeom prst="rect">
                       <a:avLst/>

</xml_diff>